<commit_message>
Added description of generator and note about SIM_HIL control bit
</commit_message>
<xml_diff>
--- a/Components/Genset/NGGensetDocumentation.docx
+++ b/Components/Genset/NGGensetDocumentation.docx
@@ -603,6 +603,27 @@
             <w:r>
               <w:t>physics-based performance model derived from information contained in the two references cited below.  It includes turbocharger-fed valve body, intake distribution manifold and engine combustion subsystems.</w:t>
             </w:r>
+            <w:r>
+              <w:t xml:space="preserve">  The engine is coupled to a 4-pole, salient rotor 3.5 MVA synchronous generator derived from the </w:t>
+            </w:r>
+            <w:proofErr w:type="spellStart"/>
+            <w:r>
+              <w:t>Mathworks</w:t>
+            </w:r>
+            <w:proofErr w:type="spellEnd"/>
+            <w:r>
+              <w:t xml:space="preserve">’ </w:t>
+            </w:r>
+            <w:proofErr w:type="spellStart"/>
+            <w:r>
+              <w:t>SimPowerSystems</w:t>
+            </w:r>
+            <w:proofErr w:type="spellEnd"/>
+            <w:r>
+              <w:t xml:space="preserve"> library.  NB:  At the top level, the model bit “SIL_HIM” needs to be set to “0” for simulation mode and to “1” for HIL mode, using the OPAL platform.</w:t>
+            </w:r>
+            <w:bookmarkStart w:id="0" w:name="_GoBack"/>
+            <w:bookmarkEnd w:id="0"/>
           </w:p>
           <w:p/>
           <w:p>
@@ -815,10 +836,7 @@
             </w:r>
             <w:proofErr w:type="spellEnd"/>
             <w:r>
-              <w:t xml:space="preserve"> 3500</w:t>
-            </w:r>
-            <w:r>
-              <w:t xml:space="preserve"> (speed and voltage)</w:t>
+              <w:t xml:space="preserve"> 3500 (speed and voltage)</w:t>
             </w:r>
           </w:p>
           <w:p/>
@@ -985,10 +1003,8 @@
               <w:ind w:left="720"/>
             </w:pPr>
             <w:r>
-              <w:t xml:space="preserve">  </w:t>
-            </w:r>
-            <w:r>
-              <w:t>Thermal efficiency: 50%</w:t>
+              <w:lastRenderedPageBreak/>
+              <w:t xml:space="preserve">  Thermal efficiency: 50%</w:t>
             </w:r>
           </w:p>
           <w:p>
@@ -999,10 +1015,7 @@
               <w:ind w:left="720"/>
             </w:pPr>
             <w:r>
-              <w:t xml:space="preserve">  </w:t>
-            </w:r>
-            <w:r>
-              <w:t>Boost pressure: 8 bar</w:t>
+              <w:t xml:space="preserve">  Boost pressure: 8 bar</w:t>
             </w:r>
           </w:p>
           <w:p>
@@ -1010,7 +1023,6 @@
               <w:ind w:firstLine="720"/>
             </w:pPr>
             <w:r>
-              <w:lastRenderedPageBreak/>
               <w:t xml:space="preserve">  </w:t>
             </w:r>
           </w:p>
@@ -1350,44 +1362,13 @@
                 <w:noProof/>
                 <w:color w:val="1F497D" w:themeColor="text2"/>
               </w:rPr>
-              <w:t>Energy/HIL/Components/</w:t>
-            </w:r>
-            <w:r>
-              <w:rPr>
-                <w:noProof/>
-                <w:color w:val="1F497D" w:themeColor="text2"/>
-              </w:rPr>
-              <w:t>CHP and Thermal</w:t>
-            </w:r>
-            <w:r>
-              <w:rPr>
-                <w:noProof/>
-                <w:color w:val="1F497D" w:themeColor="text2"/>
-              </w:rPr>
-              <w:t>/</w:t>
-            </w:r>
-            <w:r>
-              <w:rPr>
-                <w:noProof/>
-                <w:color w:val="1F497D" w:themeColor="text2"/>
-              </w:rPr>
-              <w:t>CHP_Test_Model</w:t>
-            </w:r>
-            <w:r>
-              <w:rPr>
-                <w:noProof/>
-                <w:color w:val="1F497D" w:themeColor="text2"/>
-              </w:rPr>
-              <w:t>.slx</w:t>
+              <w:t>Energy/HIL/Components/CHP and Thermal/CHP_Test_Model.slx</w:t>
             </w:r>
           </w:p>
         </w:tc>
       </w:tr>
     </w:tbl>
-    <w:p>
-      <w:bookmarkStart w:id="0" w:name="_GoBack"/>
-      <w:bookmarkEnd w:id="0"/>
-    </w:p>
+    <w:p/>
     <w:sectPr>
       <w:headerReference w:type="default" r:id="rId11"/>
       <w:pgSz w:w="12240" w:h="15840"/>
@@ -3209,7 +3190,7 @@
 </file>
 
 <file path=customXml/itemProps1.xml><?xml version="1.0" encoding="utf-8"?>
-<ds:datastoreItem xmlns:ds="http://schemas.openxmlformats.org/officeDocument/2006/customXml" ds:itemID="{2EC20FE2-CFFE-4CCD-ABDA-F3FB90D4FB78}">
+<ds:datastoreItem xmlns:ds="http://schemas.openxmlformats.org/officeDocument/2006/customXml" ds:itemID="{27E6C830-2677-45F9-AF06-0FA2BF962C92}">
   <ds:schemaRefs>
     <ds:schemaRef ds:uri="http://schemas.openxmlformats.org/officeDocument/2006/bibliography"/>
   </ds:schemaRefs>

</xml_diff>